<commit_message>
Piccola modifica documento requisiti
</commit_message>
<xml_diff>
--- a/Documentazione/Documenti di Progetto/Documento dei Requisiti/EasyGDPR_DocReq_0.06.docx
+++ b/Documentazione/Documenti di Progetto/Documento dei Requisiti/EasyGDPR_DocReq_0.06.docx
@@ -1,6 +1,6 @@
 
 <file path=word/document.xml><?xml version="1.0" encoding="utf-8"?>
-<w:document xmlns:wpc="http://schemas.microsoft.com/office/word/2010/wordprocessingCanvas" xmlns:cx="http://schemas.microsoft.com/office/drawing/2014/chartex" xmlns:mc="http://schemas.openxmlformats.org/markup-compatibility/2006" xmlns:o="urn:schemas-microsoft-com:office:office" xmlns:r="http://schemas.openxmlformats.org/officeDocument/2006/relationships" xmlns:m="http://schemas.openxmlformats.org/officeDocument/2006/math" xmlns:v="urn:schemas-microsoft-com:vml" xmlns:wp14="http://schemas.microsoft.com/office/word/2010/wordprocessingDrawing" xmlns:wp="http://schemas.openxmlformats.org/drawingml/2006/wordprocessingDrawing" xmlns:w10="urn:schemas-microsoft-com:office:word" xmlns:w="http://schemas.openxmlformats.org/wordprocessingml/2006/main" xmlns:w14="http://schemas.microsoft.com/office/word/2010/wordml" xmlns:w15="http://schemas.microsoft.com/office/word/2012/wordml" xmlns:w16se="http://schemas.microsoft.com/office/word/2015/wordml/symex" xmlns:wpg="http://schemas.microsoft.com/office/word/2010/wordprocessingGroup" xmlns:wpi="http://schemas.microsoft.com/office/word/2010/wordprocessingInk" xmlns:wne="http://schemas.microsoft.com/office/word/2006/wordml" xmlns:wps="http://schemas.microsoft.com/office/word/2010/wordprocessingShape" mc:Ignorable="w14 w15 w16se wp14">
+<w:document xmlns:wpc="http://schemas.microsoft.com/office/word/2010/wordprocessingCanvas" xmlns:cx="http://schemas.microsoft.com/office/drawing/2014/chartex" xmlns:cx1="http://schemas.microsoft.com/office/drawing/2015/9/8/chartex" xmlns:cx2="http://schemas.microsoft.com/office/drawing/2015/10/21/chartex" xmlns:cx3="http://schemas.microsoft.com/office/drawing/2016/5/9/chartex" xmlns:cx4="http://schemas.microsoft.com/office/drawing/2016/5/10/chartex" xmlns:cx5="http://schemas.microsoft.com/office/drawing/2016/5/11/chartex" xmlns:cx6="http://schemas.microsoft.com/office/drawing/2016/5/12/chartex" xmlns:cx7="http://schemas.microsoft.com/office/drawing/2016/5/13/chartex" xmlns:cx8="http://schemas.microsoft.com/office/drawing/2016/5/14/chartex" xmlns:mc="http://schemas.openxmlformats.org/markup-compatibility/2006" xmlns:aink="http://schemas.microsoft.com/office/drawing/2016/ink" xmlns:am3d="http://schemas.microsoft.com/office/drawing/2017/model3d" xmlns:o="urn:schemas-microsoft-com:office:office" xmlns:r="http://schemas.openxmlformats.org/officeDocument/2006/relationships" xmlns:m="http://schemas.openxmlformats.org/officeDocument/2006/math" xmlns:v="urn:schemas-microsoft-com:vml" xmlns:wp14="http://schemas.microsoft.com/office/word/2010/wordprocessingDrawing" xmlns:wp="http://schemas.openxmlformats.org/drawingml/2006/wordprocessingDrawing" xmlns:w10="urn:schemas-microsoft-com:office:word" xmlns:w="http://schemas.openxmlformats.org/wordprocessingml/2006/main" xmlns:w14="http://schemas.microsoft.com/office/word/2010/wordml" xmlns:w15="http://schemas.microsoft.com/office/word/2012/wordml" xmlns:w16cid="http://schemas.microsoft.com/office/word/2016/wordml/cid" xmlns:w16se="http://schemas.microsoft.com/office/word/2015/wordml/symex" xmlns:wpg="http://schemas.microsoft.com/office/word/2010/wordprocessingGroup" xmlns:wpi="http://schemas.microsoft.com/office/word/2010/wordprocessingInk" xmlns:wne="http://schemas.microsoft.com/office/word/2006/wordml" xmlns:wps="http://schemas.microsoft.com/office/word/2010/wordprocessingShape" mc:Ignorable="w14 w15 w16se w16cid wp14">
   <w:body>
     <w:p>
       <w:pPr>
@@ -4657,23 +4657,7 @@
           <w:sz w:val="26"/>
           <w:szCs w:val="26"/>
         </w:rPr>
-        <w:t xml:space="preserve">alla normativa GDPR, entrata in vigore il 25 </w:t>
-      </w:r>
-      <w:proofErr w:type="gramStart"/>
-      <w:r>
-        <w:rPr>
-          <w:sz w:val="26"/>
-          <w:szCs w:val="26"/>
-        </w:rPr>
-        <w:t>Maggio</w:t>
-      </w:r>
-      <w:proofErr w:type="gramEnd"/>
-      <w:r>
-        <w:rPr>
-          <w:sz w:val="26"/>
-          <w:szCs w:val="26"/>
-        </w:rPr>
-        <w:t xml:space="preserve"> 2018, che raccoglie un insieme di misure a protezione dei dati personali e della privacy di tutte le persone i cui dati vengono raccolti e gestiti da un’organizzazione. </w:t>
+        <w:t xml:space="preserve">alla normativa GDPR, entrata in vigore il 25 Maggio 2018, che raccoglie un insieme di misure a protezione dei dati personali e della privacy di tutte le persone i cui dati vengono raccolti e gestiti da un’organizzazione. </w:t>
       </w:r>
     </w:p>
     <w:p/>
@@ -4718,19 +4702,29 @@
         <w:tabs>
           <w:tab w:val="left" w:pos="7260"/>
         </w:tabs>
-      </w:pPr>
-      <w:r>
+        <w:rPr>
+          <w:lang w:val="en-US"/>
+        </w:rPr>
+      </w:pPr>
+      <w:r>
+        <w:rPr>
+          <w:lang w:val="en-US"/>
+        </w:rPr>
         <w:t xml:space="preserve">IEEE System Requirements Specification Template: </w:t>
       </w:r>
       <w:hyperlink r:id="rId11" w:history="1">
         <w:r>
           <w:rPr>
             <w:rStyle w:val="Collegamentoipertestuale"/>
+            <w:lang w:val="en-US"/>
           </w:rPr>
           <w:t>https://goo.gl/nbw5Rg</w:t>
         </w:r>
       </w:hyperlink>
       <w:r>
+        <w:rPr>
+          <w:lang w:val="en-US"/>
+        </w:rPr>
         <w:t xml:space="preserve"> </w:t>
       </w:r>
     </w:p>
@@ -4742,6 +4736,7 @@
         </w:tabs>
         <w:rPr>
           <w:u w:val="single"/>
+          <w:lang w:val="en-US"/>
         </w:rPr>
       </w:pPr>
     </w:p>
@@ -6499,12 +6494,7 @@
         <w:t>Il sistema, quando un evento</w:t>
       </w:r>
       <w:r>
-        <w:t xml:space="preserve"> si avvicina alla sca</w:t>
-      </w:r>
-      <w:bookmarkStart w:id="32" w:name="_GoBack"/>
-      <w:bookmarkEnd w:id="32"/>
-      <w:r>
-        <w:t>denza</w:t>
+        <w:t xml:space="preserve"> si avvicina alla scadenza</w:t>
       </w:r>
       <w:r>
         <w:t xml:space="preserve"> o </w:t>
@@ -6525,11 +6515,11 @@
           <w:numId w:val="10"/>
         </w:numPr>
       </w:pPr>
-      <w:bookmarkStart w:id="33" w:name="_Toc6564590"/>
+      <w:bookmarkStart w:id="32" w:name="_Toc6564590"/>
       <w:r>
         <w:t>Gestore Documenti</w:t>
       </w:r>
-      <w:bookmarkEnd w:id="33"/>
+      <w:bookmarkEnd w:id="32"/>
     </w:p>
     <w:p>
       <w:pPr>
@@ -6539,11 +6529,11 @@
           <w:numId w:val="10"/>
         </w:numPr>
       </w:pPr>
-      <w:bookmarkStart w:id="34" w:name="_Toc6564591"/>
+      <w:bookmarkStart w:id="33" w:name="_Toc6564591"/>
       <w:r>
         <w:t>Presentazione</w:t>
       </w:r>
-      <w:bookmarkEnd w:id="34"/>
+      <w:bookmarkEnd w:id="33"/>
     </w:p>
     <w:p>
       <w:r>
@@ -6561,11 +6551,11 @@
           <w:numId w:val="10"/>
         </w:numPr>
       </w:pPr>
-      <w:bookmarkStart w:id="35" w:name="_Toc6564592"/>
+      <w:bookmarkStart w:id="34" w:name="_Toc6564592"/>
       <w:r>
         <w:t>Inserimento</w:t>
       </w:r>
-      <w:bookmarkEnd w:id="35"/>
+      <w:bookmarkEnd w:id="34"/>
     </w:p>
     <w:p>
       <w:r>
@@ -6637,11 +6627,11 @@
           <w:numId w:val="10"/>
         </w:numPr>
       </w:pPr>
-      <w:bookmarkStart w:id="36" w:name="_Toc6564593"/>
+      <w:bookmarkStart w:id="35" w:name="_Toc6564593"/>
       <w:r>
         <w:t>Modifica</w:t>
       </w:r>
-      <w:bookmarkEnd w:id="36"/>
+      <w:bookmarkEnd w:id="35"/>
     </w:p>
     <w:p>
       <w:r>
@@ -6657,12 +6647,12 @@
           <w:numId w:val="10"/>
         </w:numPr>
       </w:pPr>
-      <w:bookmarkStart w:id="37" w:name="_Toc6564594"/>
+      <w:bookmarkStart w:id="36" w:name="_Toc6564594"/>
       <w:r>
         <w:lastRenderedPageBreak/>
         <w:t>Requisiti non Funzionali</w:t>
       </w:r>
-      <w:bookmarkEnd w:id="37"/>
+      <w:bookmarkEnd w:id="36"/>
     </w:p>
     <w:p>
       <w:pPr>
@@ -6672,31 +6662,46 @@
           <w:numId w:val="10"/>
         </w:numPr>
       </w:pPr>
-      <w:bookmarkStart w:id="38" w:name="_Toc6564595"/>
+      <w:bookmarkStart w:id="37" w:name="_Toc6564595"/>
       <w:r>
         <w:t>Requisiti di Prestazioni</w:t>
       </w:r>
+      <w:bookmarkEnd w:id="37"/>
+    </w:p>
+    <w:p>
+      <w:r>
+        <w:t>Per garantire il corretto funzionamento del sistema</w:t>
+      </w:r>
+      <w:r>
+        <w:t xml:space="preserve"> è richiesta una CPU equivalente o superiore a processori Intel Core di terza generazione</w:t>
+      </w:r>
+      <w:r>
+        <w:t xml:space="preserve"> e</w:t>
+      </w:r>
+      <w:r>
+        <w:t xml:space="preserve"> </w:t>
+      </w:r>
+      <w:r>
+        <w:t xml:space="preserve">almeno </w:t>
+      </w:r>
+      <w:r>
+        <w:t>1GB di RAM.</w:t>
+      </w:r>
+    </w:p>
+    <w:p>
+      <w:r>
+        <w:t xml:space="preserve">Il sistema è certificato funzionante sui browser Google Chrome e </w:t>
+      </w:r>
+      <w:proofErr w:type="spellStart"/>
+      <w:r>
+        <w:t>Mozilla</w:t>
+      </w:r>
+      <w:proofErr w:type="spellEnd"/>
+      <w:r>
+        <w:t xml:space="preserve"> Firefox. Non si certifica il funzionamento del sistema su altri browser.</w:t>
+      </w:r>
+      <w:bookmarkStart w:id="38" w:name="_GoBack"/>
       <w:bookmarkEnd w:id="38"/>
-    </w:p>
-    <w:p>
-      <w:r>
-        <w:t>Per garantire il corretto funzionamento del sistema</w:t>
-      </w:r>
-      <w:r>
-        <w:t xml:space="preserve"> è richiesta una CPU equivalente o superiore a processori Intel Core di terza generazione</w:t>
-      </w:r>
-      <w:r>
-        <w:t xml:space="preserve"> e</w:t>
-      </w:r>
-      <w:r>
-        <w:t xml:space="preserve"> </w:t>
-      </w:r>
-      <w:r>
-        <w:t xml:space="preserve">almeno </w:t>
-      </w:r>
-      <w:r>
-        <w:t>1GB di RAM.</w:t>
-      </w:r>
     </w:p>
     <w:p>
       <w:r>
@@ -6829,7 +6834,7 @@
 </file>
 
 <file path=word/endnotes.xml><?xml version="1.0" encoding="utf-8"?>
-<w:endnotes xmlns:wpc="http://schemas.microsoft.com/office/word/2010/wordprocessingCanvas" xmlns:cx="http://schemas.microsoft.com/office/drawing/2014/chartex" xmlns:mc="http://schemas.openxmlformats.org/markup-compatibility/2006" xmlns:o="urn:schemas-microsoft-com:office:office" xmlns:r="http://schemas.openxmlformats.org/officeDocument/2006/relationships" xmlns:m="http://schemas.openxmlformats.org/officeDocument/2006/math" xmlns:v="urn:schemas-microsoft-com:vml" xmlns:wp14="http://schemas.microsoft.com/office/word/2010/wordprocessingDrawing" xmlns:wp="http://schemas.openxmlformats.org/drawingml/2006/wordprocessingDrawing" xmlns:w10="urn:schemas-microsoft-com:office:word" xmlns:w="http://schemas.openxmlformats.org/wordprocessingml/2006/main" xmlns:w14="http://schemas.microsoft.com/office/word/2010/wordml" xmlns:w15="http://schemas.microsoft.com/office/word/2012/wordml" xmlns:w16se="http://schemas.microsoft.com/office/word/2015/wordml/symex" xmlns:wpg="http://schemas.microsoft.com/office/word/2010/wordprocessingGroup" xmlns:wpi="http://schemas.microsoft.com/office/word/2010/wordprocessingInk" xmlns:wne="http://schemas.microsoft.com/office/word/2006/wordml" xmlns:wps="http://schemas.microsoft.com/office/word/2010/wordprocessingShape" mc:Ignorable="w14 w15 w16se wp14">
+<w:endnotes xmlns:wpc="http://schemas.microsoft.com/office/word/2010/wordprocessingCanvas" xmlns:cx="http://schemas.microsoft.com/office/drawing/2014/chartex" xmlns:cx1="http://schemas.microsoft.com/office/drawing/2015/9/8/chartex" xmlns:cx2="http://schemas.microsoft.com/office/drawing/2015/10/21/chartex" xmlns:cx3="http://schemas.microsoft.com/office/drawing/2016/5/9/chartex" xmlns:cx4="http://schemas.microsoft.com/office/drawing/2016/5/10/chartex" xmlns:cx5="http://schemas.microsoft.com/office/drawing/2016/5/11/chartex" xmlns:cx6="http://schemas.microsoft.com/office/drawing/2016/5/12/chartex" xmlns:cx7="http://schemas.microsoft.com/office/drawing/2016/5/13/chartex" xmlns:cx8="http://schemas.microsoft.com/office/drawing/2016/5/14/chartex" xmlns:mc="http://schemas.openxmlformats.org/markup-compatibility/2006" xmlns:aink="http://schemas.microsoft.com/office/drawing/2016/ink" xmlns:am3d="http://schemas.microsoft.com/office/drawing/2017/model3d" xmlns:o="urn:schemas-microsoft-com:office:office" xmlns:r="http://schemas.openxmlformats.org/officeDocument/2006/relationships" xmlns:m="http://schemas.openxmlformats.org/officeDocument/2006/math" xmlns:v="urn:schemas-microsoft-com:vml" xmlns:wp14="http://schemas.microsoft.com/office/word/2010/wordprocessingDrawing" xmlns:wp="http://schemas.openxmlformats.org/drawingml/2006/wordprocessingDrawing" xmlns:w10="urn:schemas-microsoft-com:office:word" xmlns:w="http://schemas.openxmlformats.org/wordprocessingml/2006/main" xmlns:w14="http://schemas.microsoft.com/office/word/2010/wordml" xmlns:w15="http://schemas.microsoft.com/office/word/2012/wordml" xmlns:w16cid="http://schemas.microsoft.com/office/word/2016/wordml/cid" xmlns:w16se="http://schemas.microsoft.com/office/word/2015/wordml/symex" xmlns:wpg="http://schemas.microsoft.com/office/word/2010/wordprocessingGroup" xmlns:wpi="http://schemas.microsoft.com/office/word/2010/wordprocessingInk" xmlns:wne="http://schemas.microsoft.com/office/word/2006/wordml" xmlns:wps="http://schemas.microsoft.com/office/word/2010/wordprocessingShape" mc:Ignorable="w14 w15 w16se w16cid wp14">
   <w:endnote w:type="separator" w:id="-1">
     <w:p>
       <w:r>
@@ -6852,7 +6857,7 @@
 </file>
 
 <file path=word/footer1.xml><?xml version="1.0" encoding="utf-8"?>
-<w:ftr xmlns:wpc="http://schemas.microsoft.com/office/word/2010/wordprocessingCanvas" xmlns:cx="http://schemas.microsoft.com/office/drawing/2014/chartex" xmlns:mc="http://schemas.openxmlformats.org/markup-compatibility/2006" xmlns:o="urn:schemas-microsoft-com:office:office" xmlns:r="http://schemas.openxmlformats.org/officeDocument/2006/relationships" xmlns:m="http://schemas.openxmlformats.org/officeDocument/2006/math" xmlns:v="urn:schemas-microsoft-com:vml" xmlns:wp14="http://schemas.microsoft.com/office/word/2010/wordprocessingDrawing" xmlns:wp="http://schemas.openxmlformats.org/drawingml/2006/wordprocessingDrawing" xmlns:w10="urn:schemas-microsoft-com:office:word" xmlns:w="http://schemas.openxmlformats.org/wordprocessingml/2006/main" xmlns:w14="http://schemas.microsoft.com/office/word/2010/wordml" xmlns:w15="http://schemas.microsoft.com/office/word/2012/wordml" xmlns:w16se="http://schemas.microsoft.com/office/word/2015/wordml/symex" xmlns:wpg="http://schemas.microsoft.com/office/word/2010/wordprocessingGroup" xmlns:wpi="http://schemas.microsoft.com/office/word/2010/wordprocessingInk" xmlns:wne="http://schemas.microsoft.com/office/word/2006/wordml" xmlns:wps="http://schemas.microsoft.com/office/word/2010/wordprocessingShape" mc:Ignorable="w14 w15 w16se wp14">
+<w:ftr xmlns:wpc="http://schemas.microsoft.com/office/word/2010/wordprocessingCanvas" xmlns:cx="http://schemas.microsoft.com/office/drawing/2014/chartex" xmlns:cx1="http://schemas.microsoft.com/office/drawing/2015/9/8/chartex" xmlns:cx2="http://schemas.microsoft.com/office/drawing/2015/10/21/chartex" xmlns:cx3="http://schemas.microsoft.com/office/drawing/2016/5/9/chartex" xmlns:cx4="http://schemas.microsoft.com/office/drawing/2016/5/10/chartex" xmlns:cx5="http://schemas.microsoft.com/office/drawing/2016/5/11/chartex" xmlns:cx6="http://schemas.microsoft.com/office/drawing/2016/5/12/chartex" xmlns:cx7="http://schemas.microsoft.com/office/drawing/2016/5/13/chartex" xmlns:cx8="http://schemas.microsoft.com/office/drawing/2016/5/14/chartex" xmlns:mc="http://schemas.openxmlformats.org/markup-compatibility/2006" xmlns:aink="http://schemas.microsoft.com/office/drawing/2016/ink" xmlns:am3d="http://schemas.microsoft.com/office/drawing/2017/model3d" xmlns:o="urn:schemas-microsoft-com:office:office" xmlns:r="http://schemas.openxmlformats.org/officeDocument/2006/relationships" xmlns:m="http://schemas.openxmlformats.org/officeDocument/2006/math" xmlns:v="urn:schemas-microsoft-com:vml" xmlns:wp14="http://schemas.microsoft.com/office/word/2010/wordprocessingDrawing" xmlns:wp="http://schemas.openxmlformats.org/drawingml/2006/wordprocessingDrawing" xmlns:w10="urn:schemas-microsoft-com:office:word" xmlns:w="http://schemas.openxmlformats.org/wordprocessingml/2006/main" xmlns:w14="http://schemas.microsoft.com/office/word/2010/wordml" xmlns:w15="http://schemas.microsoft.com/office/word/2012/wordml" xmlns:w16cid="http://schemas.microsoft.com/office/word/2016/wordml/cid" xmlns:w16se="http://schemas.microsoft.com/office/word/2015/wordml/symex" xmlns:wpg="http://schemas.microsoft.com/office/word/2010/wordprocessingGroup" xmlns:wpi="http://schemas.microsoft.com/office/word/2010/wordprocessingInk" xmlns:wne="http://schemas.microsoft.com/office/word/2006/wordml" xmlns:wps="http://schemas.microsoft.com/office/word/2010/wordprocessingShape" mc:Ignorable="w14 w15 w16se w16cid wp14">
   <w:sdt>
     <w:sdtPr>
       <w:id w:val="-1032564920"/>
@@ -6894,7 +6899,7 @@
 </file>
 
 <file path=word/footnotes.xml><?xml version="1.0" encoding="utf-8"?>
-<w:footnotes xmlns:wpc="http://schemas.microsoft.com/office/word/2010/wordprocessingCanvas" xmlns:cx="http://schemas.microsoft.com/office/drawing/2014/chartex" xmlns:mc="http://schemas.openxmlformats.org/markup-compatibility/2006" xmlns:o="urn:schemas-microsoft-com:office:office" xmlns:r="http://schemas.openxmlformats.org/officeDocument/2006/relationships" xmlns:m="http://schemas.openxmlformats.org/officeDocument/2006/math" xmlns:v="urn:schemas-microsoft-com:vml" xmlns:wp14="http://schemas.microsoft.com/office/word/2010/wordprocessingDrawing" xmlns:wp="http://schemas.openxmlformats.org/drawingml/2006/wordprocessingDrawing" xmlns:w10="urn:schemas-microsoft-com:office:word" xmlns:w="http://schemas.openxmlformats.org/wordprocessingml/2006/main" xmlns:w14="http://schemas.microsoft.com/office/word/2010/wordml" xmlns:w15="http://schemas.microsoft.com/office/word/2012/wordml" xmlns:w16se="http://schemas.microsoft.com/office/word/2015/wordml/symex" xmlns:wpg="http://schemas.microsoft.com/office/word/2010/wordprocessingGroup" xmlns:wpi="http://schemas.microsoft.com/office/word/2010/wordprocessingInk" xmlns:wne="http://schemas.microsoft.com/office/word/2006/wordml" xmlns:wps="http://schemas.microsoft.com/office/word/2010/wordprocessingShape" mc:Ignorable="w14 w15 w16se wp14">
+<w:footnotes xmlns:wpc="http://schemas.microsoft.com/office/word/2010/wordprocessingCanvas" xmlns:cx="http://schemas.microsoft.com/office/drawing/2014/chartex" xmlns:cx1="http://schemas.microsoft.com/office/drawing/2015/9/8/chartex" xmlns:cx2="http://schemas.microsoft.com/office/drawing/2015/10/21/chartex" xmlns:cx3="http://schemas.microsoft.com/office/drawing/2016/5/9/chartex" xmlns:cx4="http://schemas.microsoft.com/office/drawing/2016/5/10/chartex" xmlns:cx5="http://schemas.microsoft.com/office/drawing/2016/5/11/chartex" xmlns:cx6="http://schemas.microsoft.com/office/drawing/2016/5/12/chartex" xmlns:cx7="http://schemas.microsoft.com/office/drawing/2016/5/13/chartex" xmlns:cx8="http://schemas.microsoft.com/office/drawing/2016/5/14/chartex" xmlns:mc="http://schemas.openxmlformats.org/markup-compatibility/2006" xmlns:aink="http://schemas.microsoft.com/office/drawing/2016/ink" xmlns:am3d="http://schemas.microsoft.com/office/drawing/2017/model3d" xmlns:o="urn:schemas-microsoft-com:office:office" xmlns:r="http://schemas.openxmlformats.org/officeDocument/2006/relationships" xmlns:m="http://schemas.openxmlformats.org/officeDocument/2006/math" xmlns:v="urn:schemas-microsoft-com:vml" xmlns:wp14="http://schemas.microsoft.com/office/word/2010/wordprocessingDrawing" xmlns:wp="http://schemas.openxmlformats.org/drawingml/2006/wordprocessingDrawing" xmlns:w10="urn:schemas-microsoft-com:office:word" xmlns:w="http://schemas.openxmlformats.org/wordprocessingml/2006/main" xmlns:w14="http://schemas.microsoft.com/office/word/2010/wordml" xmlns:w15="http://schemas.microsoft.com/office/word/2012/wordml" xmlns:w16cid="http://schemas.microsoft.com/office/word/2016/wordml/cid" xmlns:w16se="http://schemas.microsoft.com/office/word/2015/wordml/symex" xmlns:wpg="http://schemas.microsoft.com/office/word/2010/wordprocessingGroup" xmlns:wpi="http://schemas.microsoft.com/office/word/2010/wordprocessingInk" xmlns:wne="http://schemas.microsoft.com/office/word/2006/wordml" xmlns:wps="http://schemas.microsoft.com/office/word/2010/wordprocessingShape" mc:Ignorable="w14 w15 w16se w16cid wp14">
   <w:footnote w:type="separator" w:id="-1">
     <w:p>
       <w:r>
@@ -6917,7 +6922,7 @@
 </file>
 
 <file path=word/header1.xml><?xml version="1.0" encoding="utf-8"?>
-<w:hdr xmlns:wpc="http://schemas.microsoft.com/office/word/2010/wordprocessingCanvas" xmlns:cx="http://schemas.microsoft.com/office/drawing/2014/chartex" xmlns:mc="http://schemas.openxmlformats.org/markup-compatibility/2006" xmlns:o="urn:schemas-microsoft-com:office:office" xmlns:r="http://schemas.openxmlformats.org/officeDocument/2006/relationships" xmlns:m="http://schemas.openxmlformats.org/officeDocument/2006/math" xmlns:v="urn:schemas-microsoft-com:vml" xmlns:wp14="http://schemas.microsoft.com/office/word/2010/wordprocessingDrawing" xmlns:wp="http://schemas.openxmlformats.org/drawingml/2006/wordprocessingDrawing" xmlns:w10="urn:schemas-microsoft-com:office:word" xmlns:w="http://schemas.openxmlformats.org/wordprocessingml/2006/main" xmlns:w14="http://schemas.microsoft.com/office/word/2010/wordml" xmlns:w15="http://schemas.microsoft.com/office/word/2012/wordml" xmlns:w16se="http://schemas.microsoft.com/office/word/2015/wordml/symex" xmlns:wpg="http://schemas.microsoft.com/office/word/2010/wordprocessingGroup" xmlns:wpi="http://schemas.microsoft.com/office/word/2010/wordprocessingInk" xmlns:wne="http://schemas.microsoft.com/office/word/2006/wordml" xmlns:wps="http://schemas.microsoft.com/office/word/2010/wordprocessingShape" mc:Ignorable="w14 w15 w16se wp14">
+<w:hdr xmlns:wpc="http://schemas.microsoft.com/office/word/2010/wordprocessingCanvas" xmlns:cx="http://schemas.microsoft.com/office/drawing/2014/chartex" xmlns:cx1="http://schemas.microsoft.com/office/drawing/2015/9/8/chartex" xmlns:cx2="http://schemas.microsoft.com/office/drawing/2015/10/21/chartex" xmlns:cx3="http://schemas.microsoft.com/office/drawing/2016/5/9/chartex" xmlns:cx4="http://schemas.microsoft.com/office/drawing/2016/5/10/chartex" xmlns:cx5="http://schemas.microsoft.com/office/drawing/2016/5/11/chartex" xmlns:cx6="http://schemas.microsoft.com/office/drawing/2016/5/12/chartex" xmlns:cx7="http://schemas.microsoft.com/office/drawing/2016/5/13/chartex" xmlns:cx8="http://schemas.microsoft.com/office/drawing/2016/5/14/chartex" xmlns:mc="http://schemas.openxmlformats.org/markup-compatibility/2006" xmlns:aink="http://schemas.microsoft.com/office/drawing/2016/ink" xmlns:am3d="http://schemas.microsoft.com/office/drawing/2017/model3d" xmlns:o="urn:schemas-microsoft-com:office:office" xmlns:r="http://schemas.openxmlformats.org/officeDocument/2006/relationships" xmlns:m="http://schemas.openxmlformats.org/officeDocument/2006/math" xmlns:v="urn:schemas-microsoft-com:vml" xmlns:wp14="http://schemas.microsoft.com/office/word/2010/wordprocessingDrawing" xmlns:wp="http://schemas.openxmlformats.org/drawingml/2006/wordprocessingDrawing" xmlns:w10="urn:schemas-microsoft-com:office:word" xmlns:w="http://schemas.openxmlformats.org/wordprocessingml/2006/main" xmlns:w14="http://schemas.microsoft.com/office/word/2010/wordml" xmlns:w15="http://schemas.microsoft.com/office/word/2012/wordml" xmlns:w16cid="http://schemas.microsoft.com/office/word/2016/wordml/cid" xmlns:w16se="http://schemas.microsoft.com/office/word/2015/wordml/symex" xmlns:wpg="http://schemas.microsoft.com/office/word/2010/wordprocessingGroup" xmlns:wpi="http://schemas.microsoft.com/office/word/2010/wordprocessingInk" xmlns:wne="http://schemas.microsoft.com/office/word/2006/wordml" xmlns:wps="http://schemas.microsoft.com/office/word/2010/wordprocessingShape" mc:Ignorable="w14 w15 w16se w16cid wp14">
   <w:p>
     <w:pPr>
       <w:pStyle w:val="Intestazione"/>
@@ -7085,7 +7090,7 @@
 </file>
 
 <file path=word/numbering.xml><?xml version="1.0" encoding="utf-8"?>
-<w:numbering xmlns:wpc="http://schemas.microsoft.com/office/word/2010/wordprocessingCanvas" xmlns:cx="http://schemas.microsoft.com/office/drawing/2014/chartex" xmlns:mc="http://schemas.openxmlformats.org/markup-compatibility/2006" xmlns:o="urn:schemas-microsoft-com:office:office" xmlns:r="http://schemas.openxmlformats.org/officeDocument/2006/relationships" xmlns:m="http://schemas.openxmlformats.org/officeDocument/2006/math" xmlns:v="urn:schemas-microsoft-com:vml" xmlns:wp14="http://schemas.microsoft.com/office/word/2010/wordprocessingDrawing" xmlns:wp="http://schemas.openxmlformats.org/drawingml/2006/wordprocessingDrawing" xmlns:w10="urn:schemas-microsoft-com:office:word" xmlns:w="http://schemas.openxmlformats.org/wordprocessingml/2006/main" xmlns:w14="http://schemas.microsoft.com/office/word/2010/wordml" xmlns:w15="http://schemas.microsoft.com/office/word/2012/wordml" xmlns:w16se="http://schemas.microsoft.com/office/word/2015/wordml/symex" xmlns:wpg="http://schemas.microsoft.com/office/word/2010/wordprocessingGroup" xmlns:wpi="http://schemas.microsoft.com/office/word/2010/wordprocessingInk" xmlns:wne="http://schemas.microsoft.com/office/word/2006/wordml" xmlns:wps="http://schemas.microsoft.com/office/word/2010/wordprocessingShape" mc:Ignorable="w14 w15 w16se wp14">
+<w:numbering xmlns:wpc="http://schemas.microsoft.com/office/word/2010/wordprocessingCanvas" xmlns:cx="http://schemas.microsoft.com/office/drawing/2014/chartex" xmlns:cx1="http://schemas.microsoft.com/office/drawing/2015/9/8/chartex" xmlns:cx2="http://schemas.microsoft.com/office/drawing/2015/10/21/chartex" xmlns:cx3="http://schemas.microsoft.com/office/drawing/2016/5/9/chartex" xmlns:cx4="http://schemas.microsoft.com/office/drawing/2016/5/10/chartex" xmlns:cx5="http://schemas.microsoft.com/office/drawing/2016/5/11/chartex" xmlns:cx6="http://schemas.microsoft.com/office/drawing/2016/5/12/chartex" xmlns:cx7="http://schemas.microsoft.com/office/drawing/2016/5/13/chartex" xmlns:cx8="http://schemas.microsoft.com/office/drawing/2016/5/14/chartex" xmlns:mc="http://schemas.openxmlformats.org/markup-compatibility/2006" xmlns:aink="http://schemas.microsoft.com/office/drawing/2016/ink" xmlns:am3d="http://schemas.microsoft.com/office/drawing/2017/model3d" xmlns:o="urn:schemas-microsoft-com:office:office" xmlns:r="http://schemas.openxmlformats.org/officeDocument/2006/relationships" xmlns:m="http://schemas.openxmlformats.org/officeDocument/2006/math" xmlns:v="urn:schemas-microsoft-com:vml" xmlns:wp14="http://schemas.microsoft.com/office/word/2010/wordprocessingDrawing" xmlns:wp="http://schemas.openxmlformats.org/drawingml/2006/wordprocessingDrawing" xmlns:w10="urn:schemas-microsoft-com:office:word" xmlns:w="http://schemas.openxmlformats.org/wordprocessingml/2006/main" xmlns:w14="http://schemas.microsoft.com/office/word/2010/wordml" xmlns:w15="http://schemas.microsoft.com/office/word/2012/wordml" xmlns:w16cid="http://schemas.microsoft.com/office/word/2016/wordml/cid" xmlns:w16se="http://schemas.microsoft.com/office/word/2015/wordml/symex" xmlns:wpg="http://schemas.microsoft.com/office/word/2010/wordprocessingGroup" xmlns:wpi="http://schemas.microsoft.com/office/word/2010/wordprocessingInk" xmlns:wne="http://schemas.microsoft.com/office/word/2006/wordml" xmlns:wps="http://schemas.microsoft.com/office/word/2010/wordprocessingShape" mc:Ignorable="w14 w15 w16se w16cid wp14">
   <w:abstractNum w:abstractNumId="0" w15:restartNumberingAfterBreak="0">
     <w:nsid w:val="030D2D47"/>
     <w:multiLevelType w:val="hybridMultilevel"/>
@@ -11125,7 +11130,7 @@
 </file>
 
 <file path=word/styles.xml><?xml version="1.0" encoding="utf-8"?>
-<w:styles xmlns:mc="http://schemas.openxmlformats.org/markup-compatibility/2006" xmlns:r="http://schemas.openxmlformats.org/officeDocument/2006/relationships" xmlns:w="http://schemas.openxmlformats.org/wordprocessingml/2006/main" xmlns:w14="http://schemas.microsoft.com/office/word/2010/wordml" xmlns:w15="http://schemas.microsoft.com/office/word/2012/wordml" xmlns:w16se="http://schemas.microsoft.com/office/word/2015/wordml/symex" mc:Ignorable="w14 w15 w16se">
+<w:styles xmlns:mc="http://schemas.openxmlformats.org/markup-compatibility/2006" xmlns:r="http://schemas.openxmlformats.org/officeDocument/2006/relationships" xmlns:w="http://schemas.openxmlformats.org/wordprocessingml/2006/main" xmlns:w14="http://schemas.microsoft.com/office/word/2010/wordml" xmlns:w15="http://schemas.microsoft.com/office/word/2012/wordml" xmlns:w16cid="http://schemas.microsoft.com/office/word/2016/wordml/cid" xmlns:w16se="http://schemas.microsoft.com/office/word/2015/wordml/symex" mc:Ignorable="w14 w15 w16se w16cid">
   <w:docDefaults>
     <w:rPrDefault>
       <w:rPr>
@@ -11141,7 +11146,7 @@
       </w:pPr>
     </w:pPrDefault>
   </w:docDefaults>
-  <w:latentStyles w:defLockedState="0" w:defUIPriority="99" w:defSemiHidden="0" w:defUnhideWhenUsed="0" w:defQFormat="0" w:count="371">
+  <w:latentStyles w:defLockedState="0" w:defUIPriority="99" w:defSemiHidden="0" w:defUnhideWhenUsed="0" w:defQFormat="0" w:count="376">
     <w:lsdException w:name="Normal" w:uiPriority="0" w:qFormat="1"/>
     <w:lsdException w:name="heading 1" w:uiPriority="9" w:qFormat="1"/>
     <w:lsdException w:name="heading 2" w:semiHidden="1" w:uiPriority="9" w:unhideWhenUsed="1" w:qFormat="1"/>
@@ -11247,7 +11252,6 @@
     <w:lsdException w:name="HTML Sample" w:semiHidden="1" w:unhideWhenUsed="1"/>
     <w:lsdException w:name="HTML Typewriter" w:semiHidden="1" w:unhideWhenUsed="1"/>
     <w:lsdException w:name="HTML Variable" w:semiHidden="1" w:unhideWhenUsed="1"/>
-    <w:lsdException w:name="Normal Table" w:semiHidden="1" w:unhideWhenUsed="1"/>
     <w:lsdException w:name="annotation subject" w:semiHidden="1" w:unhideWhenUsed="1"/>
     <w:lsdException w:name="No List" w:semiHidden="1" w:unhideWhenUsed="1"/>
     <w:lsdException w:name="Outline List 1" w:semiHidden="1" w:unhideWhenUsed="1"/>
@@ -11290,11 +11294,8 @@
     <w:lsdException w:name="Table Contemporary" w:semiHidden="1" w:unhideWhenUsed="1"/>
     <w:lsdException w:name="Table Elegant" w:semiHidden="1" w:unhideWhenUsed="1"/>
     <w:lsdException w:name="Table Professional" w:semiHidden="1" w:unhideWhenUsed="1"/>
-    <w:lsdException w:name="Table Subtle 1" w:semiHidden="1" w:unhideWhenUsed="1"/>
     <w:lsdException w:name="Table Subtle 2" w:semiHidden="1" w:unhideWhenUsed="1"/>
     <w:lsdException w:name="Table Web 1" w:semiHidden="1" w:unhideWhenUsed="1"/>
-    <w:lsdException w:name="Table Web 2" w:semiHidden="1" w:unhideWhenUsed="1"/>
-    <w:lsdException w:name="Table Web 3" w:semiHidden="1" w:unhideWhenUsed="1"/>
     <w:lsdException w:name="Balloon Text" w:semiHidden="1" w:unhideWhenUsed="1"/>
     <w:lsdException w:name="Table Grid" w:uiPriority="39"/>
     <w:lsdException w:name="Table Theme" w:semiHidden="1" w:unhideWhenUsed="1"/>
@@ -11513,6 +11514,11 @@
     <w:lsdException w:name="List Table 5 Dark Accent 6" w:uiPriority="50"/>
     <w:lsdException w:name="List Table 6 Colorful Accent 6" w:uiPriority="51"/>
     <w:lsdException w:name="List Table 7 Colorful Accent 6" w:uiPriority="52"/>
+    <w:lsdException w:name="Mention" w:semiHidden="1" w:unhideWhenUsed="1"/>
+    <w:lsdException w:name="Smart Hyperlink" w:semiHidden="1" w:unhideWhenUsed="1"/>
+    <w:lsdException w:name="Hashtag" w:semiHidden="1" w:unhideWhenUsed="1"/>
+    <w:lsdException w:name="Unresolved Mention" w:semiHidden="1" w:unhideWhenUsed="1"/>
+    <w:lsdException w:name="Smart Link" w:semiHidden="1" w:unhideWhenUsed="1"/>
   </w:latentStyles>
   <w:style w:type="paragraph" w:default="1" w:styleId="Normale">
     <w:name w:val="Normal"/>
@@ -12275,7 +12281,7 @@
 </file>
 
 <file path=customXml/itemProps1.xml><?xml version="1.0" encoding="utf-8"?>
-<ds:datastoreItem xmlns:ds="http://schemas.openxmlformats.org/officeDocument/2006/customXml" ds:itemID="{876BD4FD-450B-49AE-A398-5499C032575E}">
+<ds:datastoreItem xmlns:ds="http://schemas.openxmlformats.org/officeDocument/2006/customXml" ds:itemID="{6D1E232E-F07C-49D8-856B-775F4ED9EF80}">
   <ds:schemaRefs>
     <ds:schemaRef ds:uri="http://schemas.openxmlformats.org/officeDocument/2006/bibliography"/>
   </ds:schemaRefs>

</xml_diff>